<commit_message>
Pre-week 6 lab commit.
</commit_message>
<xml_diff>
--- a/Prototype Changes.docx
+++ b/Prototype Changes.docx
@@ -54,12 +54,7 @@
         </w:numPr>
       </w:pPr>
       <w:r>
-        <w:t>We are reducing the number of separate pages involved in doing things – especially when</w:t>
-      </w:r>
-      <w:bookmarkStart w:id="0" w:name="_GoBack"/>
-      <w:bookmarkEnd w:id="0"/>
-      <w:r>
-        <w:t xml:space="preserve"> creating a new play.</w:t>
+        <w:t>We are reducing the number of separate pages involved in doing things – especially when creating a new play.</w:t>
       </w:r>
     </w:p>
     <w:p>
@@ -71,7 +66,19 @@
         </w:numPr>
       </w:pPr>
       <w:r>
-        <w:t>We are making our changing our menu bar with icons into a text sidebar that lists all main pages (Acts, Characters/Actors, Props, Scheduling).</w:t>
+        <w:t xml:space="preserve">We are changing our menu bar with </w:t>
+      </w:r>
+      <w:r>
+        <w:t xml:space="preserve">only </w:t>
+      </w:r>
+      <w:r>
+        <w:t xml:space="preserve">icons into a sidebar </w:t>
+      </w:r>
+      <w:r>
+        <w:t xml:space="preserve">with icons and text </w:t>
+      </w:r>
+      <w:r>
+        <w:t>that lists all main pages (Acts, Characters/Actors, Props, Scheduling).</w:t>
       </w:r>
     </w:p>
     <w:p>
@@ -83,7 +90,13 @@
         </w:numPr>
       </w:pPr>
       <w:r>
-        <w:t>We will no longer “link” actors and characters.  Instead, _______.</w:t>
+        <w:t>We will no longer “link” actors a</w:t>
+      </w:r>
+      <w:r>
+        <w:t>nd characters.  Instead, the actor playing each character will be one field of each character’s information page</w:t>
+      </w:r>
+      <w:r>
+        <w:t>.</w:t>
       </w:r>
     </w:p>
     <w:p>
@@ -126,14 +139,8 @@
           <w:ilvl w:val="0"/>
           <w:numId w:val="2"/>
         </w:numPr>
-        <w:rPr>
-          <w:b/>
-        </w:rPr>
-      </w:pPr>
-      <w:r>
-        <w:rPr>
-          <w:b/>
-        </w:rPr>
+      </w:pPr>
+      <w:r>
         <w:t>We will consistently make any add/delete buttons “+”/”-“ buttons.  We previously had “add” and “delete” buttons on some pages and “+” and “-“ buttons on other pages to represent the same functionality.</w:t>
       </w:r>
     </w:p>
@@ -176,10 +183,17 @@
         </w:numPr>
       </w:pPr>
       <w:r>
-        <w:t>We will add “edit” buttons on each page so that it is clearer how these can be updated.</w:t>
-      </w:r>
-    </w:p>
-    <w:p/>
+        <w:t xml:space="preserve">We will </w:t>
+      </w:r>
+      <w:proofErr w:type="gramStart"/>
+      <w:r>
+        <w:t>add</w:t>
+      </w:r>
+      <w:proofErr w:type="gramEnd"/>
+      <w:r>
+        <w:t xml:space="preserve"> “edit” buttons on each page so that it is clearer how these can be updated.</w:t>
+      </w:r>
+    </w:p>
     <w:p/>
     <w:p>
       <w:pPr>
@@ -278,6 +292,10 @@
       <w:r>
         <w:t>We need some holistic view of the play.</w:t>
       </w:r>
+    </w:p>
+    <w:p>
+      <w:bookmarkStart w:id="0" w:name="_GoBack"/>
+      <w:bookmarkEnd w:id="0"/>
     </w:p>
     <w:sectPr>
       <w:pgSz w:w="12240" w:h="15840"/>

</xml_diff>